<commit_message>
Version a imprimir consultas 2 y 3. Version a imprimir taller 1 y 2
</commit_message>
<xml_diff>
--- a/Tercera consulta/Busquedas externas- Equipo 1.docx
+++ b/Tercera consulta/Busquedas externas- Equipo 1.docx
@@ -522,6 +522,7 @@
           <w:docPartUnique/>
         </w:docPartObj>
       </w:sdtPr>
+      <w:sdtEndPr/>
       <w:sdtContent>
         <w:p>
           <w:pPr>
@@ -870,7 +871,7 @@
               <w:rPr>
                 <w:webHidden/>
               </w:rPr>
-              <w:t>7</w:t>
+              <w:t>8</w:t>
             </w:r>
           </w:hyperlink>
         </w:p>
@@ -964,7 +965,7 @@
               <w:rPr>
                 <w:webHidden/>
               </w:rPr>
-              <w:t>7</w:t>
+              <w:t>8</w:t>
             </w:r>
           </w:hyperlink>
         </w:p>
@@ -1026,7 +1027,7 @@
               <w:rPr>
                 <w:webHidden/>
               </w:rPr>
-              <w:t>9</w:t>
+              <w:t>11</w:t>
             </w:r>
           </w:hyperlink>
         </w:p>
@@ -1099,7 +1100,7 @@
               <w:rPr>
                 <w:webHidden/>
               </w:rPr>
-              <w:t>11</w:t>
+              <w:t>13</w:t>
             </w:r>
           </w:hyperlink>
         </w:p>
@@ -1169,7 +1170,7 @@
               <w:rPr>
                 <w:webHidden/>
               </w:rPr>
-              <w:t>12</w:t>
+              <w:t>15</w:t>
             </w:r>
           </w:hyperlink>
         </w:p>
@@ -1247,7 +1248,7 @@
               <w:rPr>
                 <w:webHidden/>
               </w:rPr>
-              <w:t>14</w:t>
+              <w:t>17</w:t>
             </w:r>
           </w:hyperlink>
         </w:p>
@@ -1320,7 +1321,7 @@
               <w:rPr>
                 <w:webHidden/>
               </w:rPr>
-              <w:t>15</w:t>
+              <w:t>18</w:t>
             </w:r>
           </w:hyperlink>
         </w:p>
@@ -1406,7 +1407,7 @@
               <w:rPr>
                 <w:webHidden/>
               </w:rPr>
-              <w:t>16</w:t>
+              <w:t>20</w:t>
             </w:r>
           </w:hyperlink>
         </w:p>
@@ -1476,7 +1477,7 @@
               <w:rPr>
                 <w:webHidden/>
               </w:rPr>
-              <w:t>17</w:t>
+              <w:t>21</w:t>
             </w:r>
           </w:hyperlink>
         </w:p>
@@ -1546,7 +1547,7 @@
               <w:rPr>
                 <w:webHidden/>
               </w:rPr>
-              <w:t>17</w:t>
+              <w:t>21</w:t>
             </w:r>
           </w:hyperlink>
         </w:p>
@@ -1610,7 +1611,12 @@
                 <w:webHidden/>
               </w:rPr>
               <w:tab/>
-              <w:t>19</w:t>
+            </w:r>
+            <w:r>
+              <w:rPr>
+                <w:webHidden/>
+              </w:rPr>
+              <w:t>23</w:t>
             </w:r>
           </w:hyperlink>
         </w:p>
@@ -1666,7 +1672,13 @@
                 <w:webHidden/>
               </w:rPr>
               <w:tab/>
-              <w:t>20</w:t>
+              <w:t>2</w:t>
+            </w:r>
+            <w:r>
+              <w:rPr>
+                <w:webHidden/>
+              </w:rPr>
+              <w:t>4</w:t>
             </w:r>
           </w:hyperlink>
         </w:p>
@@ -1721,7 +1733,13 @@
                 <w:webHidden/>
               </w:rPr>
               <w:tab/>
-              <w:t>21</w:t>
+              <w:t>2</w:t>
+            </w:r>
+            <w:r>
+              <w:rPr>
+                <w:webHidden/>
+              </w:rPr>
+              <w:t>6</w:t>
             </w:r>
           </w:hyperlink>
           <w:r>
@@ -1752,17 +1770,17 @@
           <w:szCs w:val="24"/>
         </w:rPr>
       </w:pPr>
-    </w:p>
-    <w:p>
-      <w:pPr>
-        <w:rPr>
-          <w:rFonts w:ascii="Arial" w:eastAsia="Arial" w:hAnsi="Arial" w:cs="Arial"/>
-          <w:sz w:val="24"/>
-          <w:szCs w:val="24"/>
-        </w:rPr>
-      </w:pPr>
       <w:bookmarkStart w:id="0" w:name="_GoBack"/>
       <w:bookmarkEnd w:id="0"/>
+    </w:p>
+    <w:p>
+      <w:pPr>
+        <w:rPr>
+          <w:rFonts w:ascii="Arial" w:eastAsia="Arial" w:hAnsi="Arial" w:cs="Arial"/>
+          <w:sz w:val="24"/>
+          <w:szCs w:val="24"/>
+        </w:rPr>
+      </w:pPr>
     </w:p>
     <w:p>
       <w:pPr>
@@ -16667,6 +16685,7 @@
           <w:docPartUnique/>
         </w:docPartObj>
       </w:sdtPr>
+      <w:sdtEndPr/>
       <w:sdtContent>
         <w:p>
           <w:pPr>
@@ -17106,6 +17125,7 @@
           <w:id w:val="-199009396"/>
           <w:citation/>
         </w:sdtPr>
+        <w:sdtEndPr/>
         <w:sdtContent>
           <w:r>
             <w:fldChar w:fldCharType="begin"/>
@@ -17151,6 +17171,7 @@
           <w:id w:val="1945566038"/>
           <w:citation/>
         </w:sdtPr>
+        <w:sdtEndPr/>
         <w:sdtContent>
           <w:r>
             <w:fldChar w:fldCharType="begin"/>
@@ -17236,6 +17257,7 @@
           <w:id w:val="748776558"/>
           <w:citation/>
         </w:sdtPr>
+        <w:sdtEndPr/>
         <w:sdtContent>
           <w:r>
             <w:fldChar w:fldCharType="begin"/>
@@ -17281,6 +17303,7 @@
           <w:id w:val="307982533"/>
           <w:citation/>
         </w:sdtPr>
+        <w:sdtEndPr/>
         <w:sdtContent>
           <w:r>
             <w:fldChar w:fldCharType="begin"/>
@@ -17352,6 +17375,7 @@
           <w:id w:val="158894323"/>
           <w:citation/>
         </w:sdtPr>
+        <w:sdtEndPr/>
         <w:sdtContent>
           <w:r>
             <w:fldChar w:fldCharType="begin"/>
@@ -17397,6 +17421,7 @@
           <w:id w:val="-1618758362"/>
           <w:citation/>
         </w:sdtPr>
+        <w:sdtEndPr/>
         <w:sdtContent>
           <w:r>
             <w:fldChar w:fldCharType="begin"/>
@@ -17488,6 +17513,7 @@
           <w:id w:val="-474759942"/>
           <w:citation/>
         </w:sdtPr>
+        <w:sdtEndPr/>
         <w:sdtContent>
           <w:r>
             <w:fldChar w:fldCharType="begin"/>
@@ -17530,6 +17556,7 @@
           <w:id w:val="-1099560142"/>
           <w:citation/>
         </w:sdtPr>
+        <w:sdtEndPr/>
         <w:sdtContent>
           <w:r>
             <w:fldChar w:fldCharType="begin"/>
@@ -17575,6 +17602,7 @@
           <w:id w:val="-900362193"/>
           <w:citation/>
         </w:sdtPr>
+        <w:sdtEndPr/>
         <w:sdtContent>
           <w:r>
             <w:fldChar w:fldCharType="begin"/>
@@ -17621,6 +17649,7 @@
           <w:id w:val="115723189"/>
           <w:citation/>
         </w:sdtPr>
+        <w:sdtEndPr/>
         <w:sdtContent>
           <w:r>
             <w:fldChar w:fldCharType="begin"/>
@@ -17666,6 +17695,7 @@
           <w:id w:val="104011940"/>
           <w:citation/>
         </w:sdtPr>
+        <w:sdtEndPr/>
         <w:sdtContent>
           <w:r>
             <w:fldChar w:fldCharType="begin"/>
@@ -17757,6 +17787,7 @@
           <w:id w:val="882836460"/>
           <w:citation/>
         </w:sdtPr>
+        <w:sdtEndPr/>
         <w:sdtContent>
           <w:r>
             <w:fldChar w:fldCharType="begin"/>
@@ -17802,6 +17833,7 @@
           <w:id w:val="-570734346"/>
           <w:citation/>
         </w:sdtPr>
+        <w:sdtEndPr/>
         <w:sdtContent>
           <w:r>
             <w:fldChar w:fldCharType="begin"/>
@@ -17893,6 +17925,7 @@
           <w:id w:val="-1241097775"/>
           <w:citation/>
         </w:sdtPr>
+        <w:sdtEndPr/>
         <w:sdtContent>
           <w:r>
             <w:fldChar w:fldCharType="begin"/>
@@ -17938,6 +17971,7 @@
           <w:id w:val="1390232384"/>
           <w:citation/>
         </w:sdtPr>
+        <w:sdtEndPr/>
         <w:sdtContent>
           <w:r>
             <w:fldChar w:fldCharType="begin"/>
@@ -18009,6 +18043,7 @@
           <w:id w:val="-507064455"/>
           <w:citation/>
         </w:sdtPr>
+        <w:sdtEndPr/>
         <w:sdtContent>
           <w:r>
             <w:fldChar w:fldCharType="begin"/>
@@ -18054,6 +18089,7 @@
           <w:id w:val="-1974130056"/>
           <w:citation/>
         </w:sdtPr>
+        <w:sdtEndPr/>
         <w:sdtContent>
           <w:r>
             <w:fldChar w:fldCharType="begin"/>
@@ -18145,6 +18181,7 @@
           <w:id w:val="-945612156"/>
           <w:citation/>
         </w:sdtPr>
+        <w:sdtEndPr/>
         <w:sdtContent>
           <w:r>
             <w:fldChar w:fldCharType="begin"/>
@@ -18190,6 +18227,7 @@
           <w:id w:val="-790518635"/>
           <w:citation/>
         </w:sdtPr>
+        <w:sdtEndPr/>
         <w:sdtContent>
           <w:r>
             <w:fldChar w:fldCharType="begin"/>
@@ -18275,6 +18313,7 @@
           <w:id w:val="-1931341806"/>
           <w:citation/>
         </w:sdtPr>
+        <w:sdtEndPr/>
         <w:sdtContent>
           <w:r>
             <w:fldChar w:fldCharType="begin"/>
@@ -18320,6 +18359,7 @@
           <w:id w:val="-1739083854"/>
           <w:citation/>
         </w:sdtPr>
+        <w:sdtEndPr/>
         <w:sdtContent>
           <w:r>
             <w:fldChar w:fldCharType="begin"/>
@@ -18405,6 +18445,7 @@
           <w:id w:val="439262414"/>
           <w:citation/>
         </w:sdtPr>
+        <w:sdtEndPr/>
         <w:sdtContent>
           <w:r>
             <w:fldChar w:fldCharType="begin"/>
@@ -18450,6 +18491,7 @@
           <w:id w:val="-554545723"/>
           <w:citation/>
         </w:sdtPr>
+        <w:sdtEndPr/>
         <w:sdtContent>
           <w:r>
             <w:fldChar w:fldCharType="begin"/>
@@ -18535,6 +18577,7 @@
           <w:id w:val="-913087242"/>
           <w:citation/>
         </w:sdtPr>
+        <w:sdtEndPr/>
         <w:sdtContent>
           <w:r>
             <w:fldChar w:fldCharType="begin"/>
@@ -18580,6 +18623,7 @@
           <w:id w:val="-554397156"/>
           <w:citation/>
         </w:sdtPr>
+        <w:sdtEndPr/>
         <w:sdtContent>
           <w:r>
             <w:fldChar w:fldCharType="begin"/>
@@ -18626,6 +18670,7 @@
           <w:id w:val="1531376790"/>
           <w:citation/>
         </w:sdtPr>
+        <w:sdtEndPr/>
         <w:sdtContent>
           <w:r>
             <w:fldChar w:fldCharType="begin"/>
@@ -18671,6 +18716,7 @@
           <w:id w:val="126279510"/>
           <w:citation/>
         </w:sdtPr>
+        <w:sdtEndPr/>
         <w:sdtContent>
           <w:r>
             <w:fldChar w:fldCharType="begin"/>
@@ -18717,6 +18763,7 @@
           <w:id w:val="636160157"/>
           <w:citation/>
         </w:sdtPr>
+        <w:sdtEndPr/>
         <w:sdtContent>
           <w:r>
             <w:fldChar w:fldCharType="begin"/>
@@ -18767,6 +18814,7 @@
           <w:id w:val="-1642642188"/>
           <w:citation/>
         </w:sdtPr>
+        <w:sdtEndPr/>
         <w:sdtContent>
           <w:r>
             <w:fldChar w:fldCharType="begin"/>
@@ -20666,7 +20714,7 @@
 </file>
 
 <file path=customXml/itemProps2.xml><?xml version="1.0" encoding="utf-8"?>
-<ds:datastoreItem xmlns:ds="http://schemas.openxmlformats.org/officeDocument/2006/customXml" ds:itemID="{7818C235-7295-4912-9ED5-4A2121346AAC}">
+<ds:datastoreItem xmlns:ds="http://schemas.openxmlformats.org/officeDocument/2006/customXml" ds:itemID="{54E77E4C-C939-4CD1-B3FD-5643464FD31E}">
   <ds:schemaRefs>
     <ds:schemaRef ds:uri="http://schemas.openxmlformats.org/officeDocument/2006/bibliography"/>
   </ds:schemaRefs>

</xml_diff>